<commit_message>
Actualizado report de bugs intencionales
</commit_message>
<xml_diff>
--- a/Tests de aceptación e informes de bugs intencionales/Intentional bugs - G19.docx
+++ b/Tests de aceptación e informes de bugs intencionales/Intentional bugs - G19.docx
@@ -246,19 +246,11 @@
                 <w:color w:val="auto"/>
               </w:rPr>
             </w:pPr>
-            <w:proofErr w:type="spellStart"/>
             <w:r>
               <w:rPr>
                 <w:color w:val="auto"/>
               </w:rPr>
-              <w:t>Narváez</w:t>
-            </w:r>
-            <w:proofErr w:type="spellEnd"/>
-            <w:r>
-              <w:rPr>
-                <w:color w:val="auto"/>
-              </w:rPr>
-              <w:t>, Pablo.</w:t>
+              <w:t>Narváez, Pablo.</w:t>
             </w:r>
           </w:p>
           <w:p>
@@ -548,19 +540,11 @@
                 <w:color w:val="auto"/>
               </w:rPr>
             </w:pPr>
-            <w:proofErr w:type="spellStart"/>
             <w:r>
               <w:rPr>
                 <w:color w:val="auto"/>
               </w:rPr>
-              <w:t>Narváez</w:t>
-            </w:r>
-            <w:proofErr w:type="spellEnd"/>
-            <w:r>
-              <w:rPr>
-                <w:color w:val="auto"/>
-              </w:rPr>
-              <w:t>, Pablo.</w:t>
+              <w:t>Narváez, Pablo.</w:t>
             </w:r>
           </w:p>
           <w:p>
@@ -1478,13 +1462,13 @@
       <w:pPr>
         <w:pStyle w:val="Ttulo1"/>
       </w:pPr>
-      <w:bookmarkStart w:id="0" w:name="_Toc383875113"/>
-      <w:bookmarkStart w:id="1" w:name="_Toc515913477"/>
+      <w:bookmarkStart w:id="0" w:name="_Toc515913477"/>
+      <w:bookmarkStart w:id="1" w:name="_Toc383875113"/>
       <w:r>
         <w:lastRenderedPageBreak/>
         <w:t>Bug in use case 006: Creating a new repair shop</w:t>
       </w:r>
-      <w:bookmarkEnd w:id="1"/>
+      <w:bookmarkEnd w:id="0"/>
     </w:p>
     <w:p>
       <w:pPr>
@@ -1594,8 +1578,41 @@
     </w:p>
     <w:p>
       <w:pPr>
-        <w:pStyle w:val="Notes"/>
-      </w:pPr>
+        <w:pStyle w:val="Ttulo1"/>
+      </w:pPr>
+      <w:r>
+        <w:t>Bug in use case 016: Displaying and editing configurations.</w:t>
+      </w:r>
+    </w:p>
+    <w:p>
+      <w:pPr>
+        <w:pStyle w:val="Subttulo"/>
+      </w:pPr>
+      <w:r>
+        <w:t>Description</w:t>
+      </w:r>
+    </w:p>
+    <w:p>
+      <w:r>
+        <w:t>If the Admin tries to change the configurations, the system remains in the same page and no error message is shown.</w:t>
+      </w:r>
+    </w:p>
+    <w:p>
+      <w:pPr>
+        <w:pStyle w:val="Subttulo"/>
+      </w:pPr>
+      <w:r>
+        <w:t>Results</w:t>
+      </w:r>
+    </w:p>
+    <w:p>
+      <w:r>
+        <w:t>The bug was detected</w:t>
+      </w:r>
+    </w:p>
+    <w:p/>
+    <w:p/>
+    <w:p>
       <w:bookmarkStart w:id="4" w:name="_GoBack"/>
       <w:bookmarkEnd w:id="4"/>
     </w:p>
@@ -1603,6 +1620,75 @@
       <w:pPr>
         <w:pStyle w:val="Ttulo1"/>
       </w:pPr>
+      <w:r>
+        <w:lastRenderedPageBreak/>
+        <w:t>Bug in use case 016: Displaying and editing configurations.</w:t>
+      </w:r>
+    </w:p>
+    <w:p>
+      <w:pPr>
+        <w:pStyle w:val="Subttulo"/>
+      </w:pPr>
+      <w:r>
+        <w:t>Description</w:t>
+      </w:r>
+    </w:p>
+    <w:p>
+      <w:r>
+        <w:t>If the input for changing the legal text is not valid, the system fails.</w:t>
+      </w:r>
+    </w:p>
+    <w:p>
+      <w:pPr>
+        <w:pStyle w:val="Subttulo"/>
+      </w:pPr>
+      <w:r>
+        <w:t>Results</w:t>
+      </w:r>
+    </w:p>
+    <w:p>
+      <w:r>
+        <w:t>The bug was detected</w:t>
+      </w:r>
+    </w:p>
+    <w:p>
+      <w:pPr>
+        <w:pStyle w:val="Ttulo1"/>
+      </w:pPr>
+      <w:r>
+        <w:t>Bug in use case 019: Listing the flagged comments.</w:t>
+      </w:r>
+    </w:p>
+    <w:p>
+      <w:pPr>
+        <w:pStyle w:val="Subttulo"/>
+      </w:pPr>
+      <w:r>
+        <w:t>Description</w:t>
+      </w:r>
+    </w:p>
+    <w:p>
+      <w:r>
+        <w:t>The new comments are not flagged correctly.</w:t>
+      </w:r>
+    </w:p>
+    <w:p>
+      <w:pPr>
+        <w:pStyle w:val="Subttulo"/>
+      </w:pPr>
+      <w:r>
+        <w:t>Results</w:t>
+      </w:r>
+    </w:p>
+    <w:p>
+      <w:r>
+        <w:t>The bug was detected</w:t>
+      </w:r>
+    </w:p>
+    <w:p>
+      <w:pPr>
+        <w:pStyle w:val="Ttulo1"/>
+      </w:pPr>
       <w:bookmarkStart w:id="5" w:name="_Toc515913480"/>
       <w:r>
         <w:t>Bug in use case 020: An actor who is authenticated as an admin must be able to create and edit the spam words.</w:t>
@@ -1651,15 +1737,85 @@
     </w:p>
     <w:p>
       <w:r>
+        <w:t>When you click on the select box when showing the id number patterns list, there are no nationalities.</w:t>
+      </w:r>
+    </w:p>
+    <w:p>
+      <w:pPr>
+        <w:pStyle w:val="Subttulo"/>
+      </w:pPr>
+      <w:r>
+        <w:t>Results</w:t>
+      </w:r>
+    </w:p>
+    <w:p/>
+    <w:p>
+      <w:pPr>
+        <w:pStyle w:val="Ttulo1"/>
+      </w:pPr>
+      <w:bookmarkStart w:id="7" w:name="_Toc515913482"/>
+      <w:r>
+        <w:t>Bug in use case 023: An actor who is authenticated must be able to write a report.</w:t>
+      </w:r>
+      <w:bookmarkEnd w:id="7"/>
+    </w:p>
+    <w:p>
+      <w:pPr>
+        <w:pStyle w:val="Subttulo"/>
+      </w:pPr>
+      <w:r>
+        <w:t>Description</w:t>
+      </w:r>
+    </w:p>
+    <w:p>
+      <w:r>
+        <w:t>The creator of a report when it is displayed is wrong. It shows the reported user twice.</w:t>
+      </w:r>
+    </w:p>
+    <w:p>
+      <w:pPr>
+        <w:pStyle w:val="Subttulo"/>
+      </w:pPr>
+      <w:r>
         <w:lastRenderedPageBreak/>
-        <w:t>When you click on the select box when showing the id number patterns list, there are no nationalities.</w:t>
-      </w:r>
+        <w:t>Results</w:t>
+      </w:r>
+    </w:p>
+    <w:p/>
+    <w:p>
+      <w:pPr>
+        <w:pStyle w:val="Ttulo1"/>
+      </w:pPr>
+      <w:bookmarkStart w:id="8" w:name="_Toc515913483"/>
+      <w:r>
+        <w:t>Bug in use case 0</w:t>
+      </w:r>
+      <w:r>
+        <w:t>27</w:t>
+      </w:r>
+      <w:r>
+        <w:t>: Create a sponsorship</w:t>
+      </w:r>
+      <w:bookmarkEnd w:id="8"/>
     </w:p>
     <w:p>
       <w:pPr>
         <w:pStyle w:val="Subttulo"/>
       </w:pPr>
       <w:r>
+        <w:t>Description</w:t>
+      </w:r>
+    </w:p>
+    <w:p>
+      <w:r>
+        <w:t>When you create a sponsorship providing an expired credit card, the system must show the following message: ‘Credit card must not have expired’, but the system creates it.</w:t>
+      </w:r>
+    </w:p>
+    <w:p>
+      <w:pPr>
+        <w:pStyle w:val="Subttulo"/>
+      </w:pPr>
+      <w:r>
         <w:t>Results</w:t>
       </w:r>
     </w:p>
@@ -1668,11 +1824,17 @@
       <w:pPr>
         <w:pStyle w:val="Ttulo1"/>
       </w:pPr>
-      <w:bookmarkStart w:id="7" w:name="_Toc515913482"/>
-      <w:r>
-        <w:t>Bug in use case 023: An actor who is authenticated must be able to write a report.</w:t>
-      </w:r>
-      <w:bookmarkEnd w:id="7"/>
+      <w:bookmarkStart w:id="9" w:name="_Toc515913484"/>
+      <w:r>
+        <w:t>Bug in use case 0</w:t>
+      </w:r>
+      <w:r>
+        <w:t>29</w:t>
+      </w:r>
+      <w:r>
+        <w:t>: Cancel a sponsorship</w:t>
+      </w:r>
+      <w:bookmarkEnd w:id="9"/>
     </w:p>
     <w:p>
       <w:pPr>
@@ -1684,7 +1846,13 @@
     </w:p>
     <w:p>
       <w:r>
-        <w:t>The creator of a report when it is displayed is wrong. It shows the reported user twice.</w:t>
+        <w:t xml:space="preserve">When you cancel a sponsorship providing an expired credit card, the system must return the list of sponsorship created with the sponsorship cancelled, but the system </w:t>
+      </w:r>
+      <w:r>
+        <w:t>doesn’t</w:t>
+      </w:r>
+      <w:r>
+        <w:t xml:space="preserve"> cancel it.</w:t>
       </w:r>
     </w:p>
     <w:p>
@@ -1700,17 +1868,17 @@
       <w:pPr>
         <w:pStyle w:val="Ttulo1"/>
       </w:pPr>
-      <w:bookmarkStart w:id="8" w:name="_Toc515913483"/>
+      <w:bookmarkStart w:id="10" w:name="_Toc515913485"/>
       <w:r>
         <w:t>Bug in use case 0</w:t>
       </w:r>
       <w:r>
-        <w:t>27</w:t>
-      </w:r>
-      <w:r>
-        <w:t>: Create a sponsorship</w:t>
-      </w:r>
-      <w:bookmarkEnd w:id="8"/>
+        <w:t>31</w:t>
+      </w:r>
+      <w:r>
+        <w:t>: Write and edit a review</w:t>
+      </w:r>
+      <w:bookmarkEnd w:id="10"/>
     </w:p>
     <w:p>
       <w:pPr>
@@ -1722,7 +1890,7 @@
     </w:p>
     <w:p>
       <w:r>
-        <w:t>When you create a sponsorship providing an expired credit card, the system must show the following message: ‘Credit card must not have expired’, but the system creates it.</w:t>
+        <w:t>When you write or edit a review with contains spam words, the system doesn’t flag it.</w:t>
       </w:r>
     </w:p>
     <w:p>
@@ -1733,89 +1901,7 @@
         <w:t>Results</w:t>
       </w:r>
     </w:p>
-    <w:p/>
-    <w:p>
-      <w:pPr>
-        <w:pStyle w:val="Ttulo1"/>
-      </w:pPr>
-      <w:bookmarkStart w:id="9" w:name="_Toc515913484"/>
-      <w:r>
-        <w:t>Bug in use case 0</w:t>
-      </w:r>
-      <w:r>
-        <w:t>29</w:t>
-      </w:r>
-      <w:r>
-        <w:t>: Cancel a sponsorship</w:t>
-      </w:r>
-      <w:bookmarkEnd w:id="9"/>
-    </w:p>
-    <w:p>
-      <w:pPr>
-        <w:pStyle w:val="Subttulo"/>
-      </w:pPr>
-      <w:r>
-        <w:t>Description</w:t>
-      </w:r>
-    </w:p>
-    <w:p>
-      <w:r>
-        <w:t xml:space="preserve">When you cancel a sponsorship providing an expired credit card, the system must return the list of sponsorship created with the sponsorship cancelled, but the system </w:t>
-      </w:r>
-      <w:r>
-        <w:t>doesn’t</w:t>
-      </w:r>
-      <w:r>
-        <w:t xml:space="preserve"> cancel it.</w:t>
-      </w:r>
-    </w:p>
-    <w:p>
-      <w:pPr>
-        <w:pStyle w:val="Subttulo"/>
-      </w:pPr>
-      <w:r>
-        <w:t>Results</w:t>
-      </w:r>
-    </w:p>
-    <w:p/>
-    <w:p>
-      <w:pPr>
-        <w:pStyle w:val="Ttulo1"/>
-      </w:pPr>
-      <w:bookmarkStart w:id="10" w:name="_Toc515913485"/>
-      <w:r>
-        <w:t>Bug in use case 0</w:t>
-      </w:r>
-      <w:r>
-        <w:t>31</w:t>
-      </w:r>
-      <w:r>
-        <w:t>: Write and edit a review</w:t>
-      </w:r>
-      <w:bookmarkEnd w:id="10"/>
-    </w:p>
-    <w:p>
-      <w:pPr>
-        <w:pStyle w:val="Subttulo"/>
-      </w:pPr>
-      <w:r>
-        <w:t>Description</w:t>
-      </w:r>
-    </w:p>
-    <w:p>
-      <w:r>
-        <w:t>When you write or edit a review with contains spam words, the system doesn’t flag it.</w:t>
-      </w:r>
-    </w:p>
-    <w:p>
-      <w:pPr>
-        <w:pStyle w:val="Subttulo"/>
-      </w:pPr>
-      <w:r>
-        <w:t>Results</w:t>
-      </w:r>
-    </w:p>
-    <w:bookmarkEnd w:id="0"/>
+    <w:bookmarkEnd w:id="1"/>
     <w:p/>
     <w:sectPr>
       <w:pgSz w:w="11906" w:h="16838"/>
@@ -3925,7 +4011,7 @@
 </file>
 
 <file path=customXml/itemProps1.xml><?xml version="1.0" encoding="utf-8"?>
-<ds:datastoreItem xmlns:ds="http://schemas.openxmlformats.org/officeDocument/2006/customXml" ds:itemID="{07E972A6-4A29-4722-B003-C525FC33F9DF}">
+<ds:datastoreItem xmlns:ds="http://schemas.openxmlformats.org/officeDocument/2006/customXml" ds:itemID="{C5B0DD16-0DAC-4FF7-9BC0-A4C42994BE06}">
   <ds:schemaRefs>
     <ds:schemaRef ds:uri="http://schemas.openxmlformats.org/officeDocument/2006/bibliography"/>
   </ds:schemaRefs>

</xml_diff>

<commit_message>
Actualizado documento de bugs
</commit_message>
<xml_diff>
--- a/Tests de aceptación e informes de bugs intencionales/Intentional bugs - G19.docx
+++ b/Tests de aceptación e informes de bugs intencionales/Intentional bugs - G19.docx
@@ -1612,10 +1612,7 @@
     </w:p>
     <w:p/>
     <w:p/>
-    <w:p>
-      <w:bookmarkStart w:id="4" w:name="_GoBack"/>
-      <w:bookmarkEnd w:id="4"/>
-    </w:p>
+    <w:p/>
     <w:p>
       <w:pPr>
         <w:pStyle w:val="Ttulo1"/>
@@ -1689,10 +1686,42 @@
       <w:pPr>
         <w:pStyle w:val="Ttulo1"/>
       </w:pPr>
-      <w:bookmarkStart w:id="5" w:name="_Toc515913480"/>
+      <w:bookmarkStart w:id="4" w:name="_Toc515913480"/>
       <w:r>
         <w:t>Bug in use case 020: An actor who is authenticated as an admin must be able to create and edit the spam words.</w:t>
       </w:r>
+      <w:bookmarkEnd w:id="4"/>
+    </w:p>
+    <w:p>
+      <w:pPr>
+        <w:pStyle w:val="Subttulo"/>
+      </w:pPr>
+      <w:r>
+        <w:t>Description</w:t>
+      </w:r>
+    </w:p>
+    <w:p>
+      <w:r>
+        <w:t>Creating or editing a spam word is vulnerable to XSS scripting.</w:t>
+      </w:r>
+    </w:p>
+    <w:p>
+      <w:pPr>
+        <w:pStyle w:val="Subttulo"/>
+      </w:pPr>
+      <w:r>
+        <w:t>Results</w:t>
+      </w:r>
+    </w:p>
+    <w:p/>
+    <w:p>
+      <w:pPr>
+        <w:pStyle w:val="Ttulo1"/>
+      </w:pPr>
+      <w:bookmarkStart w:id="5" w:name="_Toc515913481"/>
+      <w:r>
+        <w:t>Bug in use case 021: An actor who is authenticated as an admin must be able to create and edit the id number patterns.</w:t>
+      </w:r>
       <w:bookmarkEnd w:id="5"/>
     </w:p>
     <w:p>
@@ -1705,7 +1734,7 @@
     </w:p>
     <w:p>
       <w:r>
-        <w:t>Creating or editing a spam word is vulnerable to XSS scripting.</w:t>
+        <w:t>When you click on the select box when showing the id number patterns list, there are no nationalities.</w:t>
       </w:r>
     </w:p>
     <w:p>
@@ -1721,43 +1750,11 @@
       <w:pPr>
         <w:pStyle w:val="Ttulo1"/>
       </w:pPr>
-      <w:bookmarkStart w:id="6" w:name="_Toc515913481"/>
-      <w:r>
-        <w:t>Bug in use case 021: An actor who is authenticated as an admin must be able to create and edit the id number patterns.</w:t>
+      <w:bookmarkStart w:id="6" w:name="_Toc515913482"/>
+      <w:r>
+        <w:t>Bug in use case 023: An actor who is authenticated must be able to write a report.</w:t>
       </w:r>
       <w:bookmarkEnd w:id="6"/>
-    </w:p>
-    <w:p>
-      <w:pPr>
-        <w:pStyle w:val="Subttulo"/>
-      </w:pPr>
-      <w:r>
-        <w:t>Description</w:t>
-      </w:r>
-    </w:p>
-    <w:p>
-      <w:r>
-        <w:t>When you click on the select box when showing the id number patterns list, there are no nationalities.</w:t>
-      </w:r>
-    </w:p>
-    <w:p>
-      <w:pPr>
-        <w:pStyle w:val="Subttulo"/>
-      </w:pPr>
-      <w:r>
-        <w:t>Results</w:t>
-      </w:r>
-    </w:p>
-    <w:p/>
-    <w:p>
-      <w:pPr>
-        <w:pStyle w:val="Ttulo1"/>
-      </w:pPr>
-      <w:bookmarkStart w:id="7" w:name="_Toc515913482"/>
-      <w:r>
-        <w:t>Bug in use case 023: An actor who is authenticated must be able to write a report.</w:t>
-      </w:r>
-      <w:bookmarkEnd w:id="7"/>
     </w:p>
     <w:p>
       <w:pPr>
@@ -1786,7 +1783,7 @@
       <w:pPr>
         <w:pStyle w:val="Ttulo1"/>
       </w:pPr>
-      <w:bookmarkStart w:id="8" w:name="_Toc515913483"/>
+      <w:bookmarkStart w:id="7" w:name="_Toc515913483"/>
       <w:r>
         <w:t>Bug in use case 0</w:t>
       </w:r>
@@ -1796,6 +1793,44 @@
       <w:r>
         <w:t>: Create a sponsorship</w:t>
       </w:r>
+      <w:bookmarkEnd w:id="7"/>
+    </w:p>
+    <w:p>
+      <w:pPr>
+        <w:pStyle w:val="Subttulo"/>
+      </w:pPr>
+      <w:r>
+        <w:t>Description</w:t>
+      </w:r>
+    </w:p>
+    <w:p>
+      <w:r>
+        <w:t>When you create a sponsorship providing an expired credit card, the system must show the following message: ‘Credit card must not have expired’, but the system creates it.</w:t>
+      </w:r>
+    </w:p>
+    <w:p>
+      <w:pPr>
+        <w:pStyle w:val="Subttulo"/>
+      </w:pPr>
+      <w:r>
+        <w:t>Results</w:t>
+      </w:r>
+    </w:p>
+    <w:p/>
+    <w:p>
+      <w:pPr>
+        <w:pStyle w:val="Ttulo1"/>
+      </w:pPr>
+      <w:bookmarkStart w:id="8" w:name="_Toc515913484"/>
+      <w:r>
+        <w:t>Bug in use case 0</w:t>
+      </w:r>
+      <w:r>
+        <w:t>29</w:t>
+      </w:r>
+      <w:r>
+        <w:t>: Cancel a sponsorship</w:t>
+      </w:r>
       <w:bookmarkEnd w:id="8"/>
     </w:p>
     <w:p>
@@ -1808,7 +1843,13 @@
     </w:p>
     <w:p>
       <w:r>
-        <w:t>When you create a sponsorship providing an expired credit card, the system must show the following message: ‘Credit card must not have expired’, but the system creates it.</w:t>
+        <w:t xml:space="preserve">When you cancel a sponsorship providing an expired credit card, the system must return the list of sponsorship created with the sponsorship cancelled, but the system </w:t>
+      </w:r>
+      <w:r>
+        <w:t>doesn’t</w:t>
+      </w:r>
+      <w:r>
+        <w:t xml:space="preserve"> cancel it.</w:t>
       </w:r>
     </w:p>
     <w:p>
@@ -1824,15 +1865,15 @@
       <w:pPr>
         <w:pStyle w:val="Ttulo1"/>
       </w:pPr>
-      <w:bookmarkStart w:id="9" w:name="_Toc515913484"/>
+      <w:bookmarkStart w:id="9" w:name="_Toc515913485"/>
       <w:r>
         <w:t>Bug in use case 0</w:t>
       </w:r>
       <w:r>
-        <w:t>29</w:t>
-      </w:r>
-      <w:r>
-        <w:t>: Cancel a sponsorship</w:t>
+        <w:t>31</w:t>
+      </w:r>
+      <w:r>
+        <w:t>: Write and edit a review</w:t>
       </w:r>
       <w:bookmarkEnd w:id="9"/>
     </w:p>
@@ -1846,13 +1887,7 @@
     </w:p>
     <w:p>
       <w:r>
-        <w:t xml:space="preserve">When you cancel a sponsorship providing an expired credit card, the system must return the list of sponsorship created with the sponsorship cancelled, but the system </w:t>
-      </w:r>
-      <w:r>
-        <w:t>doesn’t</w:t>
-      </w:r>
-      <w:r>
-        <w:t xml:space="preserve"> cancel it.</w:t>
+        <w:t>When you write or edit a review with contains spam words, the system doesn’t flag it.</w:t>
       </w:r>
     </w:p>
     <w:p>
@@ -1863,45 +1898,260 @@
         <w:t>Results</w:t>
       </w:r>
     </w:p>
+    <w:bookmarkEnd w:id="1"/>
     <w:p/>
     <w:p>
       <w:pPr>
         <w:pStyle w:val="Ttulo1"/>
       </w:pPr>
-      <w:bookmarkStart w:id="10" w:name="_Toc515913485"/>
       <w:r>
         <w:t>Bug in use case 0</w:t>
       </w:r>
       <w:r>
-        <w:t>31</w:t>
-      </w:r>
-      <w:r>
-        <w:t>: Write and edit a review</w:t>
-      </w:r>
+        <w:t>35</w:t>
+      </w:r>
+      <w:r>
+        <w:t xml:space="preserve">: List </w:t>
+      </w:r>
+      <w:r>
+        <w:t>created announce</w:t>
+      </w:r>
+      <w:r>
+        <w:t>ments.</w:t>
+      </w:r>
+    </w:p>
+    <w:p>
+      <w:pPr>
+        <w:pStyle w:val="Subttulo"/>
+      </w:pPr>
+      <w:r>
+        <w:t>Description</w:t>
+      </w:r>
+    </w:p>
+    <w:p>
+      <w:r>
+        <w:t>Trying to cancel an announcement does nothing.</w:t>
+      </w:r>
+    </w:p>
+    <w:p>
+      <w:pPr>
+        <w:pStyle w:val="Subttulo"/>
+      </w:pPr>
+      <w:r>
+        <w:t>Results</w:t>
+      </w:r>
+    </w:p>
+    <w:p>
+      <w:r>
+        <w:t>The bug was detected</w:t>
+      </w:r>
+      <w:r>
+        <w:t>.</w:t>
+      </w:r>
+    </w:p>
+    <w:p/>
+    <w:p>
+      <w:pPr>
+        <w:pStyle w:val="Ttulo1"/>
+      </w:pPr>
+      <w:r>
+        <w:lastRenderedPageBreak/>
+        <w:t>Bug in use case 0</w:t>
+      </w:r>
+      <w:r>
+        <w:t>40</w:t>
+      </w:r>
+      <w:r>
+        <w:t xml:space="preserve">: </w:t>
+      </w:r>
+      <w:r>
+        <w:t>Find announce</w:t>
+      </w:r>
+      <w:r>
+        <w:t>ments.</w:t>
+      </w:r>
+    </w:p>
+    <w:p>
+      <w:pPr>
+        <w:pStyle w:val="Subttulo"/>
+      </w:pPr>
+      <w:r>
+        <w:t>Description</w:t>
+      </w:r>
+    </w:p>
+    <w:p>
+      <w:r>
+        <w:t>Sorting the finder results causes an HTTP error</w:t>
+      </w:r>
+      <w:r>
+        <w:t>.</w:t>
+      </w:r>
+    </w:p>
+    <w:p>
+      <w:pPr>
+        <w:pStyle w:val="Subttulo"/>
+      </w:pPr>
+      <w:r>
+        <w:t>Results</w:t>
+      </w:r>
+    </w:p>
+    <w:p>
+      <w:r>
+        <w:t>The bug was detected</w:t>
+      </w:r>
+      <w:r>
+        <w:t>.</w:t>
+      </w:r>
+    </w:p>
+    <w:p>
+      <w:pPr>
+        <w:pStyle w:val="Ttulo1"/>
+      </w:pPr>
+      <w:r>
+        <w:t>Bug in use case 0</w:t>
+      </w:r>
+      <w:r>
+        <w:t>41</w:t>
+      </w:r>
+      <w:r>
+        <w:t xml:space="preserve">: </w:t>
+      </w:r>
+      <w:r>
+        <w:t>Create or edit an announce</w:t>
+      </w:r>
+      <w:r>
+        <w:t>ment.</w:t>
+      </w:r>
+    </w:p>
+    <w:p>
+      <w:pPr>
+        <w:pStyle w:val="Subttulo"/>
+      </w:pPr>
+      <w:r>
+        <w:t>Description</w:t>
+      </w:r>
+    </w:p>
+    <w:p>
+      <w:r>
+        <w:t>Pressing the “Cancel” button redirects to the list of available announcements, instead of the list of created ones.</w:t>
+      </w:r>
+    </w:p>
+    <w:p>
+      <w:pPr>
+        <w:pStyle w:val="Subttulo"/>
+      </w:pPr>
+      <w:r>
+        <w:t>Results</w:t>
+      </w:r>
+    </w:p>
+    <w:p>
+      <w:r>
+        <w:t xml:space="preserve">The bug was </w:t>
+      </w:r>
+      <w:r>
+        <w:t xml:space="preserve">not </w:t>
+      </w:r>
+      <w:r>
+        <w:t>detected</w:t>
+      </w:r>
+      <w:r>
+        <w:t>.</w:t>
+      </w:r>
+    </w:p>
+    <w:p>
+      <w:pPr>
+        <w:pStyle w:val="Ttulo1"/>
+      </w:pPr>
+      <w:r>
+        <w:t>Bug in use case 04</w:t>
+      </w:r>
+      <w:r>
+        <w:t>8</w:t>
+      </w:r>
+      <w:r>
+        <w:t xml:space="preserve">: </w:t>
+      </w:r>
+      <w:r>
+        <w:t>An actor who is authenticated must be able to manage his or her folder, except for the system folders</w:t>
+      </w:r>
+      <w:r>
+        <w:t>.</w:t>
+      </w:r>
+    </w:p>
+    <w:p>
+      <w:pPr>
+        <w:pStyle w:val="Subttulo"/>
+      </w:pPr>
+      <w:r>
+        <w:t>Description</w:t>
+      </w:r>
+    </w:p>
+    <w:p>
+      <w:r>
+        <w:t>Trying to rename a folder has no effect.</w:t>
+      </w:r>
+    </w:p>
+    <w:p>
+      <w:pPr>
+        <w:pStyle w:val="Subttulo"/>
+      </w:pPr>
+      <w:r>
+        <w:t>Results</w:t>
+      </w:r>
+    </w:p>
+    <w:p>
+      <w:r>
+        <w:t>The bug was detected.</w:t>
+      </w:r>
+    </w:p>
+    <w:p>
+      <w:pPr>
+        <w:pStyle w:val="Ttulo1"/>
+      </w:pPr>
+      <w:r>
+        <w:t>Bug in use case 04</w:t>
+      </w:r>
+      <w:r>
+        <w:t>9</w:t>
+      </w:r>
+      <w:r>
+        <w:t xml:space="preserve">: </w:t>
+      </w:r>
+      <w:r>
+        <w:t>List messages</w:t>
+      </w:r>
+      <w:r>
+        <w:t>.</w:t>
+      </w:r>
+    </w:p>
+    <w:p>
+      <w:pPr>
+        <w:pStyle w:val="Subttulo"/>
+      </w:pPr>
+      <w:r>
+        <w:t>Description</w:t>
+      </w:r>
+    </w:p>
+    <w:p>
+      <w:r>
+        <w:t>Marking a message as spam does not automatically mark it as read.</w:t>
+      </w:r>
+    </w:p>
+    <w:p>
+      <w:pPr>
+        <w:pStyle w:val="Subttulo"/>
+      </w:pPr>
+      <w:r>
+        <w:t>Results</w:t>
+      </w:r>
+    </w:p>
+    <w:p>
+      <w:r>
+        <w:t>The bug was not detected.</w:t>
+      </w:r>
+      <w:bookmarkStart w:id="10" w:name="_GoBack"/>
       <w:bookmarkEnd w:id="10"/>
     </w:p>
-    <w:p>
-      <w:pPr>
-        <w:pStyle w:val="Subttulo"/>
-      </w:pPr>
-      <w:r>
-        <w:t>Description</w:t>
-      </w:r>
-    </w:p>
-    <w:p>
-      <w:r>
-        <w:t>When you write or edit a review with contains spam words, the system doesn’t flag it.</w:t>
-      </w:r>
-    </w:p>
-    <w:p>
-      <w:pPr>
-        <w:pStyle w:val="Subttulo"/>
-      </w:pPr>
-      <w:r>
-        <w:t>Results</w:t>
-      </w:r>
-    </w:p>
-    <w:bookmarkEnd w:id="1"/>
     <w:p/>
     <w:sectPr>
       <w:pgSz w:w="11906" w:h="16838"/>
@@ -4011,7 +4261,7 @@
 </file>
 
 <file path=customXml/itemProps1.xml><?xml version="1.0" encoding="utf-8"?>
-<ds:datastoreItem xmlns:ds="http://schemas.openxmlformats.org/officeDocument/2006/customXml" ds:itemID="{C5B0DD16-0DAC-4FF7-9BC0-A4C42994BE06}">
+<ds:datastoreItem xmlns:ds="http://schemas.openxmlformats.org/officeDocument/2006/customXml" ds:itemID="{85E0C09C-25B2-460D-AC91-AB5349030190}">
   <ds:schemaRefs>
     <ds:schemaRef ds:uri="http://schemas.openxmlformats.org/officeDocument/2006/bibliography"/>
   </ds:schemaRefs>

</xml_diff>